<commit_message>
mysql never expire passwords
</commit_message>
<xml_diff>
--- a/General-Wiki.docx
+++ b/General-Wiki.docx
@@ -1,6 +1,6 @@
 
 <file path=word/document.xml><?xml version="1.0" encoding="utf-8"?>
-<w:document xmlns:wpc="http://schemas.microsoft.com/office/word/2010/wordprocessingCanvas" xmlns:mc="http://schemas.openxmlformats.org/markup-compatibility/2006" xmlns:o="urn:schemas-microsoft-com:office:office" xmlns:r="http://schemas.openxmlformats.org/officeDocument/2006/relationships" xmlns:m="http://schemas.openxmlformats.org/officeDocument/2006/math" xmlns:v="urn:schemas-microsoft-com:vml" xmlns:wp14="http://schemas.microsoft.com/office/word/2010/wordprocessingDrawing" xmlns:wp="http://schemas.openxmlformats.org/drawingml/2006/wordprocessingDrawing" xmlns:w10="urn:schemas-microsoft-com:office:word" xmlns:w="http://schemas.openxmlformats.org/wordprocessingml/2006/main" xmlns:w14="http://schemas.microsoft.com/office/word/2010/wordml" xmlns:wpg="http://schemas.microsoft.com/office/word/2010/wordprocessingGroup" xmlns:wpi="http://schemas.microsoft.com/office/word/2010/wordprocessingInk" xmlns:wne="http://schemas.microsoft.com/office/word/2006/wordml" xmlns:wps="http://schemas.microsoft.com/office/word/2010/wordprocessingShape" mc:Ignorable="w14 wp14">
+<w:document xmlns:ve="http://schemas.openxmlformats.org/markup-compatibility/2006" xmlns:o="urn:schemas-microsoft-com:office:office" xmlns:r="http://schemas.openxmlformats.org/officeDocument/2006/relationships" xmlns:m="http://schemas.openxmlformats.org/officeDocument/2006/math" xmlns:v="urn:schemas-microsoft-com:vml" xmlns:wp="http://schemas.openxmlformats.org/drawingml/2006/wordprocessingDrawing" xmlns:w10="urn:schemas-microsoft-com:office:word" xmlns:w="http://schemas.openxmlformats.org/wordprocessingml/2006/main" xmlns:wne="http://schemas.microsoft.com/office/word/2006/wordml">
   <w:body>
     <w:sdt>
       <w:sdtPr>
@@ -19,7 +19,6 @@
           <w:docPartUnique/>
         </w:docPartObj>
       </w:sdtPr>
-      <w:sdtEndPr/>
       <w:sdtContent>
         <w:p>
           <w:pPr>
@@ -3549,16 +3548,8 @@
         <w:rPr>
           <w:lang w:val="en-US"/>
         </w:rPr>
-        <w:t xml:space="preserve">General &gt; Preferences &gt; </w:t>
-      </w:r>
-      <w:proofErr w:type="spellStart"/>
-      <w:r>
-        <w:rPr>
-          <w:lang w:val="en-US"/>
-        </w:rPr>
-        <w:t>eclipse_preferences.epf</w:t>
-      </w:r>
-      <w:proofErr w:type="spellEnd"/>
+        <w:t>General &gt; Preferences &gt; eclipse_preferences.epf</w:t>
+      </w:r>
       <w:r>
         <w:rPr>
           <w:lang w:val="en-US"/>
@@ -4004,11 +3995,16 @@
       <w:r>
         <w:t xml:space="preserve">Nach dem </w:t>
       </w:r>
+      <w:proofErr w:type="spellStart"/>
       <w:r>
         <w:t>Ä</w:t>
       </w:r>
       <w:r>
-        <w:t xml:space="preserve">ndern der Einstellungen </w:t>
+        <w:t>ndern</w:t>
+      </w:r>
+      <w:proofErr w:type="spellEnd"/>
+      <w:r>
+        <w:t xml:space="preserve"> der Einstellungen </w:t>
       </w:r>
       <w:proofErr w:type="spellStart"/>
       <w:r>
@@ -4065,6 +4061,95 @@
             <wp:extent cx="219075" cy="190500"/>
             <wp:effectExtent l="0" t="0" r="9525" b="0"/>
             <wp:docPr id="9" name="Grafik 9"/>
+            <wp:cNvGraphicFramePr>
+              <a:graphicFrameLocks xmlns:a="http://schemas.openxmlformats.org/drawingml/2006/main" noChangeAspect="1"/>
+            </wp:cNvGraphicFramePr>
+            <a:graphic xmlns:a="http://schemas.openxmlformats.org/drawingml/2006/main">
+              <a:graphicData uri="http://schemas.openxmlformats.org/drawingml/2006/picture">
+                <pic:pic xmlns:pic="http://schemas.openxmlformats.org/drawingml/2006/picture">
+                  <pic:nvPicPr>
+                    <pic:cNvPr id="0" name=""/>
+                    <pic:cNvPicPr/>
+                  </pic:nvPicPr>
+                  <pic:blipFill>
+                    <a:blip r:embed="rId8" cstate="print"/>
+                    <a:stretch>
+                      <a:fillRect/>
+                    </a:stretch>
+                  </pic:blipFill>
+                  <pic:spPr>
+                    <a:xfrm>
+                      <a:off x="0" y="0"/>
+                      <a:ext cx="219075" cy="190500"/>
+                    </a:xfrm>
+                    <a:prstGeom prst="rect">
+                      <a:avLst/>
+                    </a:prstGeom>
+                  </pic:spPr>
+                </pic:pic>
+              </a:graphicData>
+            </a:graphic>
+          </wp:inline>
+        </w:drawing>
+      </w:r>
+      <w:r>
+        <w:t>)</w:t>
+      </w:r>
+    </w:p>
+    <w:p>
+      <w:pPr>
+        <w:pStyle w:val="Listenabsatz"/>
+        <w:numPr>
+          <w:ilvl w:val="0"/>
+          <w:numId w:val="2"/>
+        </w:numPr>
+      </w:pPr>
+      <w:r>
+        <w:rPr>
+          <w:lang w:val="en-US"/>
+        </w:rPr>
+        <w:t>Open Type (</w:t>
+      </w:r>
+      <w:proofErr w:type="spellStart"/>
+      <w:r>
+        <w:rPr>
+          <w:lang w:val="en-US"/>
+        </w:rPr>
+        <w:t>Ctrl+Shift+T</w:t>
+      </w:r>
+      <w:proofErr w:type="spellEnd"/>
+      <w:r>
+        <w:rPr>
+          <w:lang w:val="en-US"/>
+        </w:rPr>
+        <w:t xml:space="preserve"> </w:t>
+      </w:r>
+      <w:proofErr w:type="spellStart"/>
+      <w:r>
+        <w:rPr>
+          <w:lang w:val="en-US"/>
+        </w:rPr>
+        <w:t>bzw</w:t>
+      </w:r>
+      <w:proofErr w:type="spellEnd"/>
+      <w:proofErr w:type="gramStart"/>
+      <w:r>
+        <w:rPr>
+          <w:lang w:val="en-US"/>
+        </w:rPr>
+        <w:t xml:space="preserve">. </w:t>
+      </w:r>
+      <w:proofErr w:type="gramEnd"/>
+      <w:r>
+        <w:rPr>
+          <w:noProof/>
+          <w:lang w:eastAsia="de-DE"/>
+        </w:rPr>
+        <w:drawing>
+          <wp:inline distT="0" distB="0" distL="0" distR="0">
+            <wp:extent cx="219075" cy="190500"/>
+            <wp:effectExtent l="0" t="0" r="9525" b="0"/>
+            <wp:docPr id="8" name="Grafik 8"/>
             <wp:cNvGraphicFramePr>
               <a:graphicFrameLocks xmlns:a="http://schemas.openxmlformats.org/drawingml/2006/main" noChangeAspect="1"/>
             </wp:cNvGraphicFramePr>
@@ -4097,95 +4182,6 @@
         </w:drawing>
       </w:r>
       <w:r>
-        <w:t>)</w:t>
-      </w:r>
-    </w:p>
-    <w:p>
-      <w:pPr>
-        <w:pStyle w:val="Listenabsatz"/>
-        <w:numPr>
-          <w:ilvl w:val="0"/>
-          <w:numId w:val="2"/>
-        </w:numPr>
-      </w:pPr>
-      <w:r>
-        <w:rPr>
-          <w:lang w:val="en-US"/>
-        </w:rPr>
-        <w:t>Open Type (</w:t>
-      </w:r>
-      <w:proofErr w:type="spellStart"/>
-      <w:r>
-        <w:rPr>
-          <w:lang w:val="en-US"/>
-        </w:rPr>
-        <w:t>Ctrl+Shift+T</w:t>
-      </w:r>
-      <w:proofErr w:type="spellEnd"/>
-      <w:r>
-        <w:rPr>
-          <w:lang w:val="en-US"/>
-        </w:rPr>
-        <w:t xml:space="preserve"> </w:t>
-      </w:r>
-      <w:proofErr w:type="spellStart"/>
-      <w:r>
-        <w:rPr>
-          <w:lang w:val="en-US"/>
-        </w:rPr>
-        <w:t>bzw</w:t>
-      </w:r>
-      <w:proofErr w:type="spellEnd"/>
-      <w:proofErr w:type="gramStart"/>
-      <w:r>
-        <w:rPr>
-          <w:lang w:val="en-US"/>
-        </w:rPr>
-        <w:t xml:space="preserve">. </w:t>
-      </w:r>
-      <w:proofErr w:type="gramEnd"/>
-      <w:r>
-        <w:rPr>
-          <w:noProof/>
-          <w:lang w:eastAsia="de-DE"/>
-        </w:rPr>
-        <w:drawing>
-          <wp:inline distT="0" distB="0" distL="0" distR="0">
-            <wp:extent cx="219075" cy="190500"/>
-            <wp:effectExtent l="0" t="0" r="9525" b="0"/>
-            <wp:docPr id="8" name="Grafik 8"/>
-            <wp:cNvGraphicFramePr>
-              <a:graphicFrameLocks xmlns:a="http://schemas.openxmlformats.org/drawingml/2006/main" noChangeAspect="1"/>
-            </wp:cNvGraphicFramePr>
-            <a:graphic xmlns:a="http://schemas.openxmlformats.org/drawingml/2006/main">
-              <a:graphicData uri="http://schemas.openxmlformats.org/drawingml/2006/picture">
-                <pic:pic xmlns:pic="http://schemas.openxmlformats.org/drawingml/2006/picture">
-                  <pic:nvPicPr>
-                    <pic:cNvPr id="0" name=""/>
-                    <pic:cNvPicPr/>
-                  </pic:nvPicPr>
-                  <pic:blipFill>
-                    <a:blip r:embed="rId10" cstate="print"/>
-                    <a:stretch>
-                      <a:fillRect/>
-                    </a:stretch>
-                  </pic:blipFill>
-                  <pic:spPr>
-                    <a:xfrm>
-                      <a:off x="0" y="0"/>
-                      <a:ext cx="219075" cy="190500"/>
-                    </a:xfrm>
-                    <a:prstGeom prst="rect">
-                      <a:avLst/>
-                    </a:prstGeom>
-                  </pic:spPr>
-                </pic:pic>
-              </a:graphicData>
-            </a:graphic>
-          </wp:inline>
-        </w:drawing>
-      </w:r>
-      <w:r>
         <w:rPr>
           <w:lang w:val="en-US"/>
         </w:rPr>
@@ -4351,7 +4347,7 @@
       <w:bookmarkEnd w:id="10"/>
     </w:p>
     <w:p>
-      <w:hyperlink r:id="rId11" w:history="1">
+      <w:hyperlink r:id="rId10" w:history="1">
         <w:r>
           <w:rPr>
             <w:rStyle w:val="Hyperlink"/>
@@ -4746,7 +4742,25 @@
           <w:sz w:val="16"/>
           <w:lang w:val="en-US" w:eastAsia="de-DE"/>
         </w:rPr>
-        <w:t>build-helper-maven-plugin&lt;/</w:t>
+        <w:t>build-helper-maven-</w:t>
+      </w:r>
+      <w:proofErr w:type="spellStart"/>
+      <w:r>
+        <w:rPr>
+          <w:rFonts w:ascii="Courier New" w:hAnsi="Courier New" w:cs="Courier New"/>
+          <w:sz w:val="16"/>
+          <w:lang w:val="en-US" w:eastAsia="de-DE"/>
+        </w:rPr>
+        <w:t>plugin</w:t>
+      </w:r>
+      <w:proofErr w:type="spellEnd"/>
+      <w:r>
+        <w:rPr>
+          <w:rFonts w:ascii="Courier New" w:hAnsi="Courier New" w:cs="Courier New"/>
+          <w:sz w:val="16"/>
+          <w:lang w:val="en-US" w:eastAsia="de-DE"/>
+        </w:rPr>
+        <w:t>&lt;/</w:t>
       </w:r>
       <w:proofErr w:type="spellStart"/>
       <w:r>
@@ -5273,8 +5287,16 @@
         <w:rPr>
           <w:lang w:val="en-US"/>
         </w:rPr>
-        <w:t>. JPA Validator, JSP Content Validator, JSP Syntax Validator</w:t>
-      </w:r>
+        <w:t xml:space="preserve">. JPA Validator, JSP Content Validator, JSP Syntax </w:t>
+      </w:r>
+      <w:proofErr w:type="spellStart"/>
+      <w:r>
+        <w:rPr>
+          <w:lang w:val="en-US"/>
+        </w:rPr>
+        <w:t>Validator</w:t>
+      </w:r>
+      <w:proofErr w:type="spellEnd"/>
       <w:r>
         <w:rPr>
           <w:lang w:val="en-US"/>
@@ -5509,7 +5531,15 @@
       </w:r>
       <w:proofErr w:type="spellEnd"/>
       <w:r>
-        <w:t xml:space="preserve"> nur im Marketplace, wenn man über die </w:t>
+        <w:t xml:space="preserve"> nur im </w:t>
+      </w:r>
+      <w:proofErr w:type="spellStart"/>
+      <w:r>
+        <w:t>Marketplace</w:t>
+      </w:r>
+      <w:proofErr w:type="spellEnd"/>
+      <w:r>
+        <w:t xml:space="preserve">, wenn man über die </w:t>
       </w:r>
       <w:proofErr w:type="spellStart"/>
       <w:r>
@@ -5801,7 +5831,15 @@
         </w:numPr>
       </w:pPr>
       <w:r>
-        <w:t xml:space="preserve">Server Locations: besser </w:t>
+        <w:t xml:space="preserve">Server </w:t>
+      </w:r>
+      <w:proofErr w:type="spellStart"/>
+      <w:r>
+        <w:t>Locations</w:t>
+      </w:r>
+      <w:proofErr w:type="spellEnd"/>
+      <w:r>
+        <w:t xml:space="preserve">: besser </w:t>
       </w:r>
       <w:proofErr w:type="spellStart"/>
       <w:r>
@@ -7108,21 +7146,7 @@
         <w:rPr>
           <w:rFonts w:cs="Courier New"/>
         </w:rPr>
-        <w:t xml:space="preserve">Anzahl aller Nodes in aktueller Datei mit </w:t>
-      </w:r>
-      <w:proofErr w:type="spellStart"/>
-      <w:r>
-        <w:rPr>
-          <w:rFonts w:cs="Courier New"/>
-        </w:rPr>
-        <w:t>PositionsNummer</w:t>
-      </w:r>
-      <w:proofErr w:type="spellEnd"/>
-      <w:r>
-        <w:rPr>
-          <w:rFonts w:cs="Courier New"/>
-        </w:rPr>
-        <w:t xml:space="preserve"> 001, die einen </w:t>
+        <w:t xml:space="preserve">Anzahl aller Nodes in aktueller Datei mit PositionsNummer 001, die einen </w:t>
       </w:r>
       <w:r>
         <w:rPr>
@@ -7430,21 +7454,7 @@
         <w:rPr>
           <w:rFonts w:cs="Courier New"/>
         </w:rPr>
-        <w:t xml:space="preserve">Anzahl aller Nodes in einer Datei mit </w:t>
-      </w:r>
-      <w:proofErr w:type="spellStart"/>
-      <w:r>
-        <w:rPr>
-          <w:rFonts w:cs="Courier New"/>
-        </w:rPr>
-        <w:t>PositionsNummer</w:t>
-      </w:r>
-      <w:proofErr w:type="spellEnd"/>
-      <w:r>
-        <w:rPr>
-          <w:rFonts w:cs="Courier New"/>
-        </w:rPr>
-        <w:t xml:space="preserve"> 001, die einen </w:t>
+        <w:t xml:space="preserve">Anzahl aller Nodes in einer Datei mit PositionsNummer 001, die einen </w:t>
       </w:r>
       <w:r>
         <w:rPr>
@@ -8048,25 +8058,7 @@
           <w:sz w:val="20"/>
           <w:lang w:val="en-US"/>
         </w:rPr>
-        <w:t>/</w:t>
-      </w:r>
-      <w:proofErr w:type="spellStart"/>
-      <w:r>
-        <w:rPr>
-          <w:rFonts w:ascii="Courier New" w:hAnsi="Courier New" w:cs="Courier New"/>
-          <w:sz w:val="20"/>
-          <w:lang w:val="en-US"/>
-        </w:rPr>
-        <w:t>conf</w:t>
-      </w:r>
-      <w:proofErr w:type="spellEnd"/>
-      <w:r>
-        <w:rPr>
-          <w:rFonts w:ascii="Courier New" w:hAnsi="Courier New" w:cs="Courier New"/>
-          <w:sz w:val="20"/>
-          <w:lang w:val="en-US"/>
-        </w:rPr>
-        <w:t>/activemq.xml</w:t>
+        <w:t>/conf/activemq.xml</w:t>
       </w:r>
     </w:p>
     <w:p>
@@ -8389,9 +8381,9 @@
     </w:p>
     <w:tbl>
       <w:tblPr>
-        <w:tblStyle w:val="Tabellenraster"/>
+        <w:tblStyle w:val="Tabellengitternetz"/>
         <w:tblW w:w="9180" w:type="dxa"/>
-        <w:tblLook w:val="04A0" w:firstRow="1" w:lastRow="0" w:firstColumn="1" w:lastColumn="0" w:noHBand="0" w:noVBand="1"/>
+        <w:tblLook w:val="04A0"/>
       </w:tblPr>
       <w:tblGrid>
         <w:gridCol w:w="2518"/>
@@ -8441,17 +8433,17 @@
             <w:tcW w:w="6662" w:type="dxa"/>
           </w:tcPr>
           <w:p>
+            <w:proofErr w:type="spellStart"/>
             <w:r>
               <w:t>My</w:t>
             </w:r>
             <w:r>
-              <w:t xml:space="preserve">SQL (SSH </w:t>
-            </w:r>
-            <w:proofErr w:type="spellStart"/>
-            <w:r>
-              <w:t>tunnel</w:t>
+              <w:t>SQL</w:t>
             </w:r>
             <w:proofErr w:type="spellEnd"/>
+            <w:r>
+              <w:t xml:space="preserve"> (SSH tunnel</w:t>
+            </w:r>
           </w:p>
         </w:tc>
       </w:tr>
@@ -8761,16 +8753,8 @@
         <w:rPr>
           <w:rFonts w:ascii="Courier New" w:hAnsi="Courier New" w:cs="Courier New"/>
         </w:rPr>
-        <w:t>/</w:t>
-      </w:r>
-      <w:proofErr w:type="spellStart"/>
-      <w:r>
-        <w:rPr>
-          <w:rFonts w:ascii="Courier New" w:hAnsi="Courier New" w:cs="Courier New"/>
-        </w:rPr>
-        <w:t>my.cnf</w:t>
-      </w:r>
-      <w:proofErr w:type="spellEnd"/>
+        <w:t>/my.cnf</w:t>
+      </w:r>
     </w:p>
     <w:p>
       <w:r>
@@ -8863,10 +8847,114 @@
         <w:t xml:space="preserve"> bindet sich der MySQL-Server an jede verfügbare IP des Systems. Um dies restriktiver zu halten, kann auch die IP des jeweiligen Interface verwendet werden.</w:t>
       </w:r>
     </w:p>
+    <w:p>
+      <w:pPr>
+        <w:pStyle w:val="berschrift2"/>
+      </w:pPr>
+      <w:r>
+        <w:t xml:space="preserve">Passwort </w:t>
+      </w:r>
+      <w:proofErr w:type="spellStart"/>
+      <w:r>
+        <w:t>Policy</w:t>
+      </w:r>
+      <w:proofErr w:type="spellEnd"/>
+    </w:p>
+    <w:p>
+      <w:r>
+        <w:t xml:space="preserve">Standardmäßig </w:t>
+      </w:r>
+      <w:proofErr w:type="spellStart"/>
+      <w:r>
+        <w:t>invalidiert</w:t>
+      </w:r>
+      <w:proofErr w:type="spellEnd"/>
+      <w:r>
+        <w:t xml:space="preserve"> </w:t>
+      </w:r>
+      <w:proofErr w:type="spellStart"/>
+      <w:r>
+        <w:t>MySQL</w:t>
+      </w:r>
+      <w:proofErr w:type="spellEnd"/>
+      <w:r>
+        <w:t xml:space="preserve"> alle Passwörter (auch </w:t>
+      </w:r>
+      <w:proofErr w:type="spellStart"/>
+      <w:r>
+        <w:t>root</w:t>
+      </w:r>
+      <w:proofErr w:type="spellEnd"/>
+      <w:r>
+        <w:t xml:space="preserve">!) alle 360 Tage. Um dies abzuschalten, muss man in die my.ini </w:t>
+      </w:r>
+      <w:r>
+        <w:t xml:space="preserve">(i.d.R. unter </w:t>
+      </w:r>
+      <w:r>
+        <w:t>C:\ProgramData\MySQL\MySQL Server 5.7</w:t>
+      </w:r>
+      <w:r>
+        <w:t xml:space="preserve">) </w:t>
+      </w:r>
+      <w:r>
+        <w:t xml:space="preserve">in </w:t>
+      </w:r>
+      <w:r>
+        <w:t>die</w:t>
+      </w:r>
+      <w:r>
+        <w:t xml:space="preserve"> Sektion </w:t>
+      </w:r>
+      <w:r>
+        <w:rPr>
+          <w:rFonts w:ascii="Courier New" w:hAnsi="Courier New" w:cs="Courier New"/>
+        </w:rPr>
+        <w:t>[</w:t>
+      </w:r>
+      <w:proofErr w:type="spellStart"/>
+      <w:r>
+        <w:rPr>
+          <w:rFonts w:ascii="Courier New" w:hAnsi="Courier New" w:cs="Courier New"/>
+        </w:rPr>
+        <w:t>mysqld</w:t>
+      </w:r>
+      <w:proofErr w:type="spellEnd"/>
+      <w:r>
+        <w:rPr>
+          <w:rFonts w:ascii="Courier New" w:hAnsi="Courier New" w:cs="Courier New"/>
+        </w:rPr>
+        <w:t>]</w:t>
+      </w:r>
+      <w:r>
+        <w:t xml:space="preserve"> folgenden Eintrag schreiben:</w:t>
+      </w:r>
+    </w:p>
+    <w:p>
+      <w:pPr>
+        <w:rPr>
+          <w:rFonts w:ascii="Courier New" w:hAnsi="Courier New" w:cs="Courier New"/>
+        </w:rPr>
+      </w:pPr>
+      <w:proofErr w:type="spellStart"/>
+      <w:r>
+        <w:rPr>
+          <w:rFonts w:ascii="Courier New" w:hAnsi="Courier New" w:cs="Courier New"/>
+        </w:rPr>
+        <w:t>default_password_lifetime</w:t>
+      </w:r>
+      <w:proofErr w:type="spellEnd"/>
+      <w:r>
+        <w:rPr>
+          <w:rFonts w:ascii="Courier New" w:hAnsi="Courier New" w:cs="Courier New"/>
+        </w:rPr>
+        <w:t>=0</w:t>
+      </w:r>
+    </w:p>
     <w:sectPr>
-      <w:headerReference w:type="default" r:id="rId12"/>
-      <w:footerReference w:type="default" r:id="rId13"/>
-      <w:headerReference w:type="first" r:id="rId14"/>
+      <w:headerReference w:type="default" r:id="rId11"/>
+      <w:footerReference w:type="default" r:id="rId12"/>
+      <w:headerReference w:type="first" r:id="rId13"/>
       <w:pgSz w:w="11906" w:h="16838" w:code="9"/>
       <w:pgMar w:top="1418" w:right="1418" w:bottom="1985" w:left="1559" w:header="709" w:footer="709" w:gutter="0"/>
       <w:cols w:space="708"/>
@@ -8877,7 +8965,7 @@
 </file>
 
 <file path=word/endnotes.xml><?xml version="1.0" encoding="utf-8"?>
-<w:endnotes xmlns:wpc="http://schemas.microsoft.com/office/word/2010/wordprocessingCanvas" xmlns:mc="http://schemas.openxmlformats.org/markup-compatibility/2006" xmlns:o="urn:schemas-microsoft-com:office:office" xmlns:r="http://schemas.openxmlformats.org/officeDocument/2006/relationships" xmlns:m="http://schemas.openxmlformats.org/officeDocument/2006/math" xmlns:v="urn:schemas-microsoft-com:vml" xmlns:wp14="http://schemas.microsoft.com/office/word/2010/wordprocessingDrawing" xmlns:wp="http://schemas.openxmlformats.org/drawingml/2006/wordprocessingDrawing" xmlns:w10="urn:schemas-microsoft-com:office:word" xmlns:w="http://schemas.openxmlformats.org/wordprocessingml/2006/main" xmlns:w14="http://schemas.microsoft.com/office/word/2010/wordml" xmlns:wpg="http://schemas.microsoft.com/office/word/2010/wordprocessingGroup" xmlns:wpi="http://schemas.microsoft.com/office/word/2010/wordprocessingInk" xmlns:wne="http://schemas.microsoft.com/office/word/2006/wordml" xmlns:wps="http://schemas.microsoft.com/office/word/2010/wordprocessingShape" mc:Ignorable="w14 wp14">
+<w:endnotes xmlns:ve="http://schemas.openxmlformats.org/markup-compatibility/2006" xmlns:o="urn:schemas-microsoft-com:office:office" xmlns:r="http://schemas.openxmlformats.org/officeDocument/2006/relationships" xmlns:m="http://schemas.openxmlformats.org/officeDocument/2006/math" xmlns:v="urn:schemas-microsoft-com:vml" xmlns:wp="http://schemas.openxmlformats.org/drawingml/2006/wordprocessingDrawing" xmlns:w10="urn:schemas-microsoft-com:office:word" xmlns:w="http://schemas.openxmlformats.org/wordprocessingml/2006/main" xmlns:wne="http://schemas.microsoft.com/office/word/2006/wordml">
   <w:endnote w:type="separator" w:id="-1">
     <w:p>
       <w:pPr>
@@ -8902,7 +8990,7 @@
 </file>
 
 <file path=word/footer1.xml><?xml version="1.0" encoding="utf-8"?>
-<w:ftr xmlns:wpc="http://schemas.microsoft.com/office/word/2010/wordprocessingCanvas" xmlns:mc="http://schemas.openxmlformats.org/markup-compatibility/2006" xmlns:o="urn:schemas-microsoft-com:office:office" xmlns:r="http://schemas.openxmlformats.org/officeDocument/2006/relationships" xmlns:m="http://schemas.openxmlformats.org/officeDocument/2006/math" xmlns:v="urn:schemas-microsoft-com:vml" xmlns:wp14="http://schemas.microsoft.com/office/word/2010/wordprocessingDrawing" xmlns:wp="http://schemas.openxmlformats.org/drawingml/2006/wordprocessingDrawing" xmlns:w10="urn:schemas-microsoft-com:office:word" xmlns:w="http://schemas.openxmlformats.org/wordprocessingml/2006/main" xmlns:w14="http://schemas.microsoft.com/office/word/2010/wordml" xmlns:wpg="http://schemas.microsoft.com/office/word/2010/wordprocessingGroup" xmlns:wpi="http://schemas.microsoft.com/office/word/2010/wordprocessingInk" xmlns:wne="http://schemas.microsoft.com/office/word/2006/wordml" xmlns:wps="http://schemas.microsoft.com/office/word/2010/wordprocessingShape" mc:Ignorable="w14 wp14">
+<w:ftr xmlns:ve="http://schemas.openxmlformats.org/markup-compatibility/2006" xmlns:o="urn:schemas-microsoft-com:office:office" xmlns:r="http://schemas.openxmlformats.org/officeDocument/2006/relationships" xmlns:m="http://schemas.openxmlformats.org/officeDocument/2006/math" xmlns:v="urn:schemas-microsoft-com:vml" xmlns:wp="http://schemas.openxmlformats.org/drawingml/2006/wordprocessingDrawing" xmlns:w10="urn:schemas-microsoft-com:office:word" xmlns:w="http://schemas.openxmlformats.org/wordprocessingml/2006/main" xmlns:wne="http://schemas.microsoft.com/office/word/2006/wordml">
   <w:tbl>
     <w:tblPr>
       <w:tblW w:w="9288" w:type="dxa"/>
@@ -8910,7 +8998,7 @@
         <w:top w:val="single" w:sz="4" w:space="0" w:color="808080"/>
       </w:tblBorders>
       <w:tblLayout w:type="fixed"/>
-      <w:tblLook w:val="01E0" w:firstRow="1" w:lastRow="1" w:firstColumn="1" w:lastColumn="1" w:noHBand="0" w:noVBand="0"/>
+      <w:tblLook w:val="01E0"/>
     </w:tblPr>
     <w:tblGrid>
       <w:gridCol w:w="2574"/>
@@ -9021,7 +9109,7 @@
               <w:noProof/>
               <w:szCs w:val="18"/>
             </w:rPr>
-            <w:t>6</w:t>
+            <w:t>12</w:t>
           </w:r>
           <w:r>
             <w:rPr>
@@ -9113,7 +9201,7 @@
 </file>
 
 <file path=word/footnotes.xml><?xml version="1.0" encoding="utf-8"?>
-<w:footnotes xmlns:wpc="http://schemas.microsoft.com/office/word/2010/wordprocessingCanvas" xmlns:mc="http://schemas.openxmlformats.org/markup-compatibility/2006" xmlns:o="urn:schemas-microsoft-com:office:office" xmlns:r="http://schemas.openxmlformats.org/officeDocument/2006/relationships" xmlns:m="http://schemas.openxmlformats.org/officeDocument/2006/math" xmlns:v="urn:schemas-microsoft-com:vml" xmlns:wp14="http://schemas.microsoft.com/office/word/2010/wordprocessingDrawing" xmlns:wp="http://schemas.openxmlformats.org/drawingml/2006/wordprocessingDrawing" xmlns:w10="urn:schemas-microsoft-com:office:word" xmlns:w="http://schemas.openxmlformats.org/wordprocessingml/2006/main" xmlns:w14="http://schemas.microsoft.com/office/word/2010/wordml" xmlns:wpg="http://schemas.microsoft.com/office/word/2010/wordprocessingGroup" xmlns:wpi="http://schemas.microsoft.com/office/word/2010/wordprocessingInk" xmlns:wne="http://schemas.microsoft.com/office/word/2006/wordml" xmlns:wps="http://schemas.microsoft.com/office/word/2010/wordprocessingShape" mc:Ignorable="w14 wp14">
+<w:footnotes xmlns:ve="http://schemas.openxmlformats.org/markup-compatibility/2006" xmlns:o="urn:schemas-microsoft-com:office:office" xmlns:r="http://schemas.openxmlformats.org/officeDocument/2006/relationships" xmlns:m="http://schemas.openxmlformats.org/officeDocument/2006/math" xmlns:v="urn:schemas-microsoft-com:vml" xmlns:wp="http://schemas.openxmlformats.org/drawingml/2006/wordprocessingDrawing" xmlns:w10="urn:schemas-microsoft-com:office:word" xmlns:w="http://schemas.openxmlformats.org/wordprocessingml/2006/main" xmlns:wne="http://schemas.microsoft.com/office/word/2006/wordml">
   <w:footnote w:type="separator" w:id="-1">
     <w:p>
       <w:pPr>
@@ -9138,14 +9226,14 @@
 </file>
 
 <file path=word/header1.xml><?xml version="1.0" encoding="utf-8"?>
-<w:hdr xmlns:wpc="http://schemas.microsoft.com/office/word/2010/wordprocessingCanvas" xmlns:mc="http://schemas.openxmlformats.org/markup-compatibility/2006" xmlns:o="urn:schemas-microsoft-com:office:office" xmlns:r="http://schemas.openxmlformats.org/officeDocument/2006/relationships" xmlns:m="http://schemas.openxmlformats.org/officeDocument/2006/math" xmlns:v="urn:schemas-microsoft-com:vml" xmlns:wp14="http://schemas.microsoft.com/office/word/2010/wordprocessingDrawing" xmlns:wp="http://schemas.openxmlformats.org/drawingml/2006/wordprocessingDrawing" xmlns:w10="urn:schemas-microsoft-com:office:word" xmlns:w="http://schemas.openxmlformats.org/wordprocessingml/2006/main" xmlns:w14="http://schemas.microsoft.com/office/word/2010/wordml" xmlns:wpg="http://schemas.microsoft.com/office/word/2010/wordprocessingGroup" xmlns:wpi="http://schemas.microsoft.com/office/word/2010/wordprocessingInk" xmlns:wne="http://schemas.microsoft.com/office/word/2006/wordml" xmlns:wps="http://schemas.microsoft.com/office/word/2010/wordprocessingShape" mc:Ignorable="w14 wp14">
+<w:hdr xmlns:ve="http://schemas.openxmlformats.org/markup-compatibility/2006" xmlns:o="urn:schemas-microsoft-com:office:office" xmlns:r="http://schemas.openxmlformats.org/officeDocument/2006/relationships" xmlns:m="http://schemas.openxmlformats.org/officeDocument/2006/math" xmlns:v="urn:schemas-microsoft-com:vml" xmlns:wp="http://schemas.openxmlformats.org/drawingml/2006/wordprocessingDrawing" xmlns:w10="urn:schemas-microsoft-com:office:word" xmlns:w="http://schemas.openxmlformats.org/wordprocessingml/2006/main" xmlns:wne="http://schemas.microsoft.com/office/word/2006/wordml">
   <w:tbl>
     <w:tblPr>
       <w:tblW w:w="0" w:type="auto"/>
       <w:tblBorders>
         <w:bottom w:val="single" w:sz="4" w:space="0" w:color="808080"/>
       </w:tblBorders>
-      <w:tblLook w:val="01E0" w:firstRow="1" w:lastRow="1" w:firstColumn="1" w:lastColumn="1" w:noHBand="0" w:noVBand="0"/>
+      <w:tblLook w:val="01E0"/>
     </w:tblPr>
     <w:tblGrid>
       <w:gridCol w:w="4576"/>
@@ -9165,27 +9253,14 @@
               <w:b/>
             </w:rPr>
           </w:pPr>
-          <w:r>
-            <w:fldChar w:fldCharType="begin"/>
-          </w:r>
-          <w:r>
-            <w:instrText xml:space="preserve"> DOCPROPERTY  DocTyp  \* MERGEFORMAT </w:instrText>
-          </w:r>
-          <w:r>
-            <w:fldChar w:fldCharType="separate"/>
-          </w:r>
-          <w:r>
-            <w:rPr>
-              <w:b/>
-            </w:rPr>
-            <w:t>Wiki</w:t>
-          </w:r>
-          <w:r>
-            <w:rPr>
-              <w:b/>
-            </w:rPr>
-            <w:fldChar w:fldCharType="end"/>
-          </w:r>
+          <w:fldSimple w:instr=" DOCPROPERTY  DocTyp  \* MERGEFORMAT ">
+            <w:r>
+              <w:rPr>
+                <w:b/>
+              </w:rPr>
+              <w:t>Wiki</w:t>
+            </w:r>
+          </w:fldSimple>
         </w:p>
         <w:p>
           <w:pPr>
@@ -9230,7 +9305,7 @@
 </file>
 
 <file path=word/header2.xml><?xml version="1.0" encoding="utf-8"?>
-<w:hdr xmlns:wpc="http://schemas.microsoft.com/office/word/2010/wordprocessingCanvas" xmlns:mc="http://schemas.openxmlformats.org/markup-compatibility/2006" xmlns:o="urn:schemas-microsoft-com:office:office" xmlns:r="http://schemas.openxmlformats.org/officeDocument/2006/relationships" xmlns:m="http://schemas.openxmlformats.org/officeDocument/2006/math" xmlns:v="urn:schemas-microsoft-com:vml" xmlns:wp14="http://schemas.microsoft.com/office/word/2010/wordprocessingDrawing" xmlns:wp="http://schemas.openxmlformats.org/drawingml/2006/wordprocessingDrawing" xmlns:w10="urn:schemas-microsoft-com:office:word" xmlns:w="http://schemas.openxmlformats.org/wordprocessingml/2006/main" xmlns:w14="http://schemas.microsoft.com/office/word/2010/wordml" xmlns:wpg="http://schemas.microsoft.com/office/word/2010/wordprocessingGroup" xmlns:wpi="http://schemas.microsoft.com/office/word/2010/wordprocessingInk" xmlns:wne="http://schemas.microsoft.com/office/word/2006/wordml" xmlns:wps="http://schemas.microsoft.com/office/word/2010/wordprocessingShape" mc:Ignorable="w14 wp14">
+<w:hdr xmlns:ve="http://schemas.openxmlformats.org/markup-compatibility/2006" xmlns:o="urn:schemas-microsoft-com:office:office" xmlns:r="http://schemas.openxmlformats.org/officeDocument/2006/relationships" xmlns:m="http://schemas.openxmlformats.org/officeDocument/2006/math" xmlns:v="urn:schemas-microsoft-com:vml" xmlns:wp="http://schemas.openxmlformats.org/drawingml/2006/wordprocessingDrawing" xmlns:w10="urn:schemas-microsoft-com:office:word" xmlns:w="http://schemas.openxmlformats.org/wordprocessingml/2006/main" xmlns:wne="http://schemas.microsoft.com/office/word/2006/wordml">
   <w:p>
     <w:pPr>
       <w:pStyle w:val="Kopfzeile"/>
@@ -9241,7 +9316,7 @@
 </file>
 
 <file path=word/numbering.xml><?xml version="1.0" encoding="utf-8"?>
-<w:numbering xmlns:wpc="http://schemas.microsoft.com/office/word/2010/wordprocessingCanvas" xmlns:mc="http://schemas.openxmlformats.org/markup-compatibility/2006" xmlns:o="urn:schemas-microsoft-com:office:office" xmlns:r="http://schemas.openxmlformats.org/officeDocument/2006/relationships" xmlns:m="http://schemas.openxmlformats.org/officeDocument/2006/math" xmlns:v="urn:schemas-microsoft-com:vml" xmlns:wp14="http://schemas.microsoft.com/office/word/2010/wordprocessingDrawing" xmlns:wp="http://schemas.openxmlformats.org/drawingml/2006/wordprocessingDrawing" xmlns:w10="urn:schemas-microsoft-com:office:word" xmlns:w="http://schemas.openxmlformats.org/wordprocessingml/2006/main" xmlns:w14="http://schemas.microsoft.com/office/word/2010/wordml" xmlns:wpg="http://schemas.microsoft.com/office/word/2010/wordprocessingGroup" xmlns:wpi="http://schemas.microsoft.com/office/word/2010/wordprocessingInk" xmlns:wne="http://schemas.microsoft.com/office/word/2006/wordml" xmlns:wps="http://schemas.microsoft.com/office/word/2010/wordprocessingShape" mc:Ignorable="w14 wp14">
+<w:numbering xmlns:ve="http://schemas.openxmlformats.org/markup-compatibility/2006" xmlns:o="urn:schemas-microsoft-com:office:office" xmlns:r="http://schemas.openxmlformats.org/officeDocument/2006/relationships" xmlns:m="http://schemas.openxmlformats.org/officeDocument/2006/math" xmlns:v="urn:schemas-microsoft-com:vml" xmlns:wp="http://schemas.openxmlformats.org/drawingml/2006/wordprocessingDrawing" xmlns:w10="urn:schemas-microsoft-com:office:word" xmlns:w="http://schemas.openxmlformats.org/wordprocessingml/2006/main" xmlns:wne="http://schemas.microsoft.com/office/word/2006/wordml">
   <w:abstractNum w:abstractNumId="0">
     <w:nsid w:val="011F23B5"/>
     <w:multiLevelType w:val="hybridMultilevel"/>
@@ -10866,7 +10941,7 @@
 </file>
 
 <file path=word/styles.xml><?xml version="1.0" encoding="utf-8"?>
-<w:styles xmlns:mc="http://schemas.openxmlformats.org/markup-compatibility/2006" xmlns:r="http://schemas.openxmlformats.org/officeDocument/2006/relationships" xmlns:w="http://schemas.openxmlformats.org/wordprocessingml/2006/main" xmlns:w14="http://schemas.microsoft.com/office/word/2010/wordml" mc:Ignorable="w14">
+<w:styles xmlns:r="http://schemas.openxmlformats.org/officeDocument/2006/relationships" xmlns:w="http://schemas.openxmlformats.org/wordprocessingml/2006/main">
   <w:docDefaults>
     <w:rPrDefault>
       <w:rPr>
@@ -11227,6 +11302,7 @@
     <w:uiPriority w:val="99"/>
     <w:semiHidden/>
     <w:unhideWhenUsed/>
+    <w:qFormat/>
     <w:tblPr>
       <w:tblInd w:w="0" w:type="dxa"/>
       <w:tblCellMar>
@@ -11334,7 +11410,7 @@
       <w:lang w:eastAsia="es-ES"/>
     </w:rPr>
   </w:style>
-  <w:style w:type="table" w:styleId="Tabellenraster">
+  <w:style w:type="table" w:styleId="Tabellengitternetz">
     <w:name w:val="Table Grid"/>
     <w:basedOn w:val="NormaleTabelle"/>
     <w:rsid w:val="00F878BD"/>
@@ -11348,6 +11424,7 @@
       <w:lang w:eastAsia="de-DE"/>
     </w:rPr>
     <w:tblPr>
+      <w:tblInd w:w="0" w:type="dxa"/>
       <w:tblBorders>
         <w:top w:val="single" w:sz="4" w:space="0" w:color="auto"/>
         <w:left w:val="single" w:sz="4" w:space="0" w:color="auto"/>
@@ -11356,6 +11433,12 @@
         <w:insideH w:val="single" w:sz="4" w:space="0" w:color="auto"/>
         <w:insideV w:val="single" w:sz="4" w:space="0" w:color="auto"/>
       </w:tblBorders>
+      <w:tblCellMar>
+        <w:top w:w="0" w:type="dxa"/>
+        <w:left w:w="108" w:type="dxa"/>
+        <w:bottom w:w="0" w:type="dxa"/>
+        <w:right w:w="108" w:type="dxa"/>
+      </w:tblCellMar>
     </w:tblPr>
   </w:style>
   <w:style w:type="paragraph" w:styleId="Kopfzeile">
@@ -12696,7 +12779,7 @@
 </file>
 
 <file path=customXml/itemProps1.xml><?xml version="1.0" encoding="utf-8"?>
-<ds:datastoreItem xmlns:ds="http://schemas.openxmlformats.org/officeDocument/2006/customXml" ds:itemID="{E8E277A3-61C3-453A-84F9-96ED459C2CEE}">
+<ds:datastoreItem xmlns:ds="http://schemas.openxmlformats.org/officeDocument/2006/customXml" ds:itemID="{F5C3EEE2-791F-4F0C-94FB-28C25DA6F0DF}">
   <ds:schemaRefs>
     <ds:schemaRef ds:uri="http://schemas.openxmlformats.org/officeDocument/2006/bibliography"/>
   </ds:schemaRefs>

</xml_diff>